<commit_message>
Updated to latest files from server
</commit_message>
<xml_diff>
--- a/Milestones/MS1/FinalProject_MS1.docx
+++ b/Milestones/MS1/FinalProject_MS1.docx
@@ -1079,6 +1079,8 @@
         <w:spacing w:line="240" w:lineRule="auto"/>
         <w:ind w:left="1080"/>
       </w:pPr>
+      <w:bookmarkStart w:id="0" w:name="_GoBack"/>
+      <w:bookmarkEnd w:id="0"/>
     </w:p>
     <w:p>
       <w:pPr>
@@ -1816,6 +1818,7 @@
         </w:rPr>
       </w:pPr>
       <w:proofErr w:type="spellStart"/>
+      <w:proofErr w:type="gramStart"/>
       <w:r>
         <w:rPr>
           <w:rFonts w:ascii="Consolas" w:hAnsi="Consolas" w:cs="Consolas"/>
@@ -1827,6 +1830,7 @@
         <w:t>const</w:t>
       </w:r>
       <w:proofErr w:type="spellEnd"/>
+      <w:proofErr w:type="gramEnd"/>
       <w:r>
         <w:rPr>
           <w:rFonts w:ascii="Consolas" w:hAnsi="Consolas" w:cs="Consolas"/>
@@ -2193,6 +2197,7 @@
         <w:t xml:space="preserve"> </w:t>
       </w:r>
       <w:proofErr w:type="spellStart"/>
+      <w:proofErr w:type="gramStart"/>
       <w:r>
         <w:rPr>
           <w:rFonts w:ascii="Consolas" w:hAnsi="Consolas" w:cs="Consolas"/>
@@ -2215,6 +2220,7 @@
         <w:t>(</w:t>
       </w:r>
       <w:proofErr w:type="spellStart"/>
+      <w:proofErr w:type="gramEnd"/>
       <w:r>
         <w:rPr>
           <w:rFonts w:ascii="Consolas" w:hAnsi="Consolas" w:cs="Consolas"/>
@@ -2859,7 +2865,29 @@
           <w:sz w:val="22"/>
           <w:highlight w:val="white"/>
         </w:rPr>
-        <w:t xml:space="preserve">   0  -- No error </w:t>
+        <w:t xml:space="preserve">   </w:t>
+      </w:r>
+      <w:proofErr w:type="gramStart"/>
+      <w:r>
+        <w:rPr>
+          <w:rFonts w:ascii="Consolas" w:hAnsi="Consolas" w:cs="Consolas"/>
+          <w:b/>
+          <w:color w:val="000000"/>
+          <w:sz w:val="22"/>
+          <w:highlight w:val="white"/>
+        </w:rPr>
+        <w:t>0  --</w:t>
+      </w:r>
+      <w:proofErr w:type="gramEnd"/>
+      <w:r>
+        <w:rPr>
+          <w:rFonts w:ascii="Consolas" w:hAnsi="Consolas" w:cs="Consolas"/>
+          <w:b/>
+          <w:color w:val="000000"/>
+          <w:sz w:val="22"/>
+          <w:highlight w:val="white"/>
+        </w:rPr>
+        <w:t xml:space="preserve"> No error </w:t>
       </w:r>
       <w:r>
         <w:rPr>
@@ -2915,7 +2943,29 @@
           <w:sz w:val="22"/>
           <w:highlight w:val="white"/>
         </w:rPr>
-        <w:t xml:space="preserve"> 1  -- </w:t>
+        <w:t xml:space="preserve"> </w:t>
+      </w:r>
+      <w:proofErr w:type="gramStart"/>
+      <w:r>
+        <w:rPr>
+          <w:rFonts w:ascii="Consolas" w:hAnsi="Consolas" w:cs="Consolas"/>
+          <w:b/>
+          <w:color w:val="000000"/>
+          <w:sz w:val="22"/>
+          <w:highlight w:val="white"/>
+        </w:rPr>
+        <w:t>1  --</w:t>
+      </w:r>
+      <w:proofErr w:type="gramEnd"/>
+      <w:r>
+        <w:rPr>
+          <w:rFonts w:ascii="Consolas" w:hAnsi="Consolas" w:cs="Consolas"/>
+          <w:b/>
+          <w:color w:val="000000"/>
+          <w:sz w:val="22"/>
+          <w:highlight w:val="white"/>
+        </w:rPr>
+        <w:t xml:space="preserve"> </w:t>
       </w:r>
       <w:proofErr w:type="spellStart"/>
       <w:r>
@@ -3003,7 +3053,29 @@
           <w:sz w:val="22"/>
           <w:highlight w:val="white"/>
         </w:rPr>
-        <w:t xml:space="preserve"> 2  -- Year value is invalid</w:t>
+        <w:t xml:space="preserve"> </w:t>
+      </w:r>
+      <w:proofErr w:type="gramStart"/>
+      <w:r>
+        <w:rPr>
+          <w:rFonts w:ascii="Consolas" w:hAnsi="Consolas" w:cs="Consolas"/>
+          <w:b/>
+          <w:color w:val="000000"/>
+          <w:sz w:val="22"/>
+          <w:highlight w:val="white"/>
+        </w:rPr>
+        <w:t>2  --</w:t>
+      </w:r>
+      <w:proofErr w:type="gramEnd"/>
+      <w:r>
+        <w:rPr>
+          <w:rFonts w:ascii="Consolas" w:hAnsi="Consolas" w:cs="Consolas"/>
+          <w:b/>
+          <w:color w:val="000000"/>
+          <w:sz w:val="22"/>
+          <w:highlight w:val="white"/>
+        </w:rPr>
+        <w:t xml:space="preserve"> Year value is invalid</w:t>
       </w:r>
     </w:p>
     <w:p>
@@ -3029,17 +3101,39 @@
           <w:sz w:val="22"/>
           <w:highlight w:val="white"/>
         </w:rPr>
-        <w:t>MON_ERROR</w:t>
-      </w:r>
-      <w:r>
-        <w:rPr>
-          <w:rFonts w:ascii="Consolas" w:hAnsi="Consolas" w:cs="Consolas"/>
-          <w:b/>
-          <w:color w:val="000000"/>
-          <w:sz w:val="22"/>
-          <w:highlight w:val="white"/>
-        </w:rPr>
-        <w:t xml:space="preserve">  3  -- Month value is invalid</w:t>
+        <w:t>MON_</w:t>
+      </w:r>
+      <w:proofErr w:type="gramStart"/>
+      <w:r>
+        <w:rPr>
+          <w:rFonts w:ascii="Consolas" w:hAnsi="Consolas" w:cs="Consolas"/>
+          <w:b/>
+          <w:color w:val="6F008A"/>
+          <w:sz w:val="22"/>
+          <w:highlight w:val="white"/>
+        </w:rPr>
+        <w:t>ERROR</w:t>
+      </w:r>
+      <w:r>
+        <w:rPr>
+          <w:rFonts w:ascii="Consolas" w:hAnsi="Consolas" w:cs="Consolas"/>
+          <w:b/>
+          <w:color w:val="000000"/>
+          <w:sz w:val="22"/>
+          <w:highlight w:val="white"/>
+        </w:rPr>
+        <w:t xml:space="preserve">  3</w:t>
+      </w:r>
+      <w:proofErr w:type="gramEnd"/>
+      <w:r>
+        <w:rPr>
+          <w:rFonts w:ascii="Consolas" w:hAnsi="Consolas" w:cs="Consolas"/>
+          <w:b/>
+          <w:color w:val="000000"/>
+          <w:sz w:val="22"/>
+          <w:highlight w:val="white"/>
+        </w:rPr>
+        <w:t xml:space="preserve">  -- Month value is invalid</w:t>
       </w:r>
     </w:p>
     <w:p>
@@ -4176,6 +4270,7 @@
           <w:highlight w:val="white"/>
         </w:rPr>
       </w:pPr>
+      <w:proofErr w:type="gramStart"/>
       <w:r>
         <w:rPr>
           <w:rFonts w:ascii="Consolas" w:hAnsi="Consolas" w:cs="Consolas"/>
@@ -4186,6 +4281,7 @@
         </w:rPr>
         <w:t>bool</w:t>
       </w:r>
+      <w:proofErr w:type="gramEnd"/>
       <w:r>
         <w:rPr>
           <w:rFonts w:ascii="Consolas" w:hAnsi="Consolas" w:cs="Consolas"/>
@@ -4307,6 +4403,7 @@
           <w:highlight w:val="white"/>
         </w:rPr>
       </w:pPr>
+      <w:proofErr w:type="gramStart"/>
       <w:r>
         <w:rPr>
           <w:rFonts w:ascii="Consolas" w:hAnsi="Consolas" w:cs="Consolas"/>
@@ -4317,6 +4414,7 @@
         </w:rPr>
         <w:t>bool</w:t>
       </w:r>
+      <w:proofErr w:type="gramEnd"/>
       <w:r>
         <w:rPr>
           <w:rFonts w:ascii="Consolas" w:hAnsi="Consolas" w:cs="Consolas"/>
@@ -4438,6 +4536,7 @@
           <w:highlight w:val="white"/>
         </w:rPr>
       </w:pPr>
+      <w:proofErr w:type="gramStart"/>
       <w:r>
         <w:rPr>
           <w:rFonts w:ascii="Consolas" w:hAnsi="Consolas" w:cs="Consolas"/>
@@ -4448,6 +4547,7 @@
         </w:rPr>
         <w:t>bool</w:t>
       </w:r>
+      <w:proofErr w:type="gramEnd"/>
       <w:r>
         <w:rPr>
           <w:rFonts w:ascii="Consolas" w:hAnsi="Consolas" w:cs="Consolas"/>
@@ -4569,6 +4669,7 @@
           <w:highlight w:val="white"/>
         </w:rPr>
       </w:pPr>
+      <w:proofErr w:type="gramStart"/>
       <w:r>
         <w:rPr>
           <w:rFonts w:ascii="Consolas" w:hAnsi="Consolas" w:cs="Consolas"/>
@@ -4579,6 +4680,7 @@
         </w:rPr>
         <w:t>bool</w:t>
       </w:r>
+      <w:proofErr w:type="gramEnd"/>
       <w:r>
         <w:rPr>
           <w:rFonts w:ascii="Consolas" w:hAnsi="Consolas" w:cs="Consolas"/>
@@ -4700,6 +4802,7 @@
           <w:highlight w:val="white"/>
         </w:rPr>
       </w:pPr>
+      <w:proofErr w:type="gramStart"/>
       <w:r>
         <w:rPr>
           <w:rFonts w:ascii="Consolas" w:hAnsi="Consolas" w:cs="Consolas"/>
@@ -4710,6 +4813,7 @@
         </w:rPr>
         <w:t>bool</w:t>
       </w:r>
+      <w:proofErr w:type="gramEnd"/>
       <w:r>
         <w:rPr>
           <w:rFonts w:ascii="Consolas" w:hAnsi="Consolas" w:cs="Consolas"/>
@@ -4826,6 +4930,7 @@
           <w:sz w:val="22"/>
         </w:rPr>
       </w:pPr>
+      <w:proofErr w:type="gramStart"/>
       <w:r>
         <w:rPr>
           <w:rFonts w:ascii="Consolas" w:hAnsi="Consolas" w:cs="Consolas"/>
@@ -4836,6 +4941,7 @@
         </w:rPr>
         <w:t>bool</w:t>
       </w:r>
+      <w:proofErr w:type="gramEnd"/>
       <w:r>
         <w:rPr>
           <w:rFonts w:ascii="Consolas" w:hAnsi="Consolas" w:cs="Consolas"/>
@@ -5179,6 +5285,7 @@
         </w:rPr>
       </w:pPr>
       <w:proofErr w:type="spellStart"/>
+      <w:proofErr w:type="gramStart"/>
       <w:r>
         <w:rPr>
           <w:rFonts w:ascii="Consolas" w:hAnsi="Consolas" w:cs="Consolas"/>
@@ -5190,6 +5297,7 @@
         <w:t>int</w:t>
       </w:r>
       <w:proofErr w:type="spellEnd"/>
+      <w:proofErr w:type="gramEnd"/>
       <w:r>
         <w:rPr>
           <w:rFonts w:ascii="Consolas" w:hAnsi="Consolas" w:cs="Consolas"/>
@@ -5317,6 +5425,7 @@
           <w:sz w:val="22"/>
         </w:rPr>
       </w:pPr>
+      <w:proofErr w:type="gramStart"/>
       <w:r>
         <w:rPr>
           <w:rFonts w:ascii="Consolas" w:hAnsi="Consolas" w:cs="Consolas"/>
@@ -5328,6 +5437,7 @@
         <w:lastRenderedPageBreak/>
         <w:t>bool</w:t>
       </w:r>
+      <w:proofErr w:type="gramEnd"/>
       <w:r>
         <w:rPr>
           <w:rFonts w:ascii="Consolas" w:hAnsi="Consolas" w:cs="Consolas"/>
@@ -5458,6 +5568,7 @@
         </w:rPr>
       </w:pPr>
       <w:proofErr w:type="spellStart"/>
+      <w:proofErr w:type="gramStart"/>
       <w:r>
         <w:rPr>
           <w:rFonts w:ascii="Consolas" w:hAnsi="Consolas" w:cs="Consolas"/>
@@ -5469,6 +5580,7 @@
         <w:t>std</w:t>
       </w:r>
       <w:proofErr w:type="spellEnd"/>
+      <w:proofErr w:type="gramEnd"/>
       <w:r>
         <w:rPr>
           <w:rFonts w:ascii="Consolas" w:hAnsi="Consolas" w:cs="Consolas"/>
@@ -5580,68 +5692,154 @@
     </w:p>
     <w:p>
       <w:pPr>
-        <w:pStyle w:val="ListParagraph"/>
-        <w:numPr>
-          <w:ilvl w:val="0"/>
-          <w:numId w:val="24"/>
-        </w:numPr>
         <w:autoSpaceDE w:val="0"/>
         <w:autoSpaceDN w:val="0"/>
         <w:adjustRightInd w:val="0"/>
         <w:spacing w:after="0" w:line="240" w:lineRule="auto"/>
-        <w:rPr>
-          <w:highlight w:val="white"/>
-        </w:rPr>
-      </w:pPr>
-      <w:r>
-        <w:rPr>
-          <w:highlight w:val="white"/>
-        </w:rPr>
-        <w:t xml:space="preserve">This function reads the date from the console in the following format: YYYY?MM?DD (e.g. 2016/03/24 or 2016-03-24). </w:t>
-      </w:r>
-    </w:p>
-    <w:p>
-      <w:pPr>
-        <w:pStyle w:val="ListParagraph"/>
-        <w:numPr>
-          <w:ilvl w:val="0"/>
-          <w:numId w:val="24"/>
-        </w:numPr>
-        <w:autoSpaceDE w:val="0"/>
-        <w:autoSpaceDN w:val="0"/>
-        <w:adjustRightInd w:val="0"/>
-        <w:spacing w:after="0" w:line="240" w:lineRule="auto"/>
-        <w:rPr>
-          <w:highlight w:val="white"/>
-        </w:rPr>
-      </w:pPr>
-      <w:r>
-        <w:rPr>
-          <w:highlight w:val="white"/>
-        </w:rPr>
-        <w:t xml:space="preserve">This function does not prompt the user. </w:t>
-      </w:r>
-    </w:p>
-    <w:p>
-      <w:pPr>
-        <w:pStyle w:val="ListParagraph"/>
-        <w:numPr>
-          <w:ilvl w:val="0"/>
-          <w:numId w:val="24"/>
-        </w:numPr>
-        <w:autoSpaceDE w:val="0"/>
-        <w:autoSpaceDN w:val="0"/>
-        <w:adjustRightInd w:val="0"/>
-        <w:spacing w:after="0" w:line="240" w:lineRule="auto"/>
-        <w:rPr>
-          <w:highlight w:val="white"/>
-        </w:rPr>
-      </w:pPr>
-      <w:r>
-        <w:rPr>
-          <w:highlight w:val="white"/>
-        </w:rPr>
-        <w:t xml:space="preserve">If </w:t>
+        <w:ind w:left="630"/>
+        <w:rPr>
+          <w:highlight w:val="white"/>
+        </w:rPr>
+      </w:pPr>
+      <w:r>
+        <w:rPr>
+          <w:highlight w:val="white"/>
+        </w:rPr>
+        <w:t>This function r</w:t>
+      </w:r>
+      <w:r>
+        <w:rPr>
+          <w:highlight w:val="white"/>
+        </w:rPr>
+        <w:t xml:space="preserve">eads the </w:t>
+      </w:r>
+      <w:r>
+        <w:rPr>
+          <w:highlight w:val="white"/>
+        </w:rPr>
+        <w:t>d</w:t>
+      </w:r>
+      <w:r>
+        <w:rPr>
+          <w:highlight w:val="white"/>
+        </w:rPr>
+        <w:t xml:space="preserve">ate </w:t>
+      </w:r>
+      <w:r>
+        <w:rPr>
+          <w:highlight w:val="white"/>
+        </w:rPr>
+        <w:t>from the console</w:t>
+      </w:r>
+      <w:r>
+        <w:rPr>
+          <w:highlight w:val="white"/>
+        </w:rPr>
+        <w:t xml:space="preserve"> </w:t>
+      </w:r>
+      <w:r>
+        <w:rPr>
+          <w:highlight w:val="white"/>
+        </w:rPr>
+        <w:t>in the</w:t>
+      </w:r>
+      <w:r>
+        <w:rPr>
+          <w:highlight w:val="white"/>
+        </w:rPr>
+        <w:t xml:space="preserve"> </w:t>
+      </w:r>
+      <w:r>
+        <w:rPr>
+          <w:highlight w:val="white"/>
+        </w:rPr>
+        <w:t>following format: YYYY</w:t>
+      </w:r>
+      <w:proofErr w:type="gramStart"/>
+      <w:r>
+        <w:rPr>
+          <w:highlight w:val="white"/>
+        </w:rPr>
+        <w:t>?MM</w:t>
+      </w:r>
+      <w:proofErr w:type="gramEnd"/>
+      <w:r>
+        <w:rPr>
+          <w:highlight w:val="white"/>
+        </w:rPr>
+        <w:t>?</w:t>
+      </w:r>
+      <w:r>
+        <w:rPr>
+          <w:highlight w:val="white"/>
+        </w:rPr>
+        <w:t>DD (</w:t>
+      </w:r>
+      <w:r>
+        <w:rPr>
+          <w:highlight w:val="white"/>
+        </w:rPr>
+        <w:t>e</w:t>
+      </w:r>
+      <w:r>
+        <w:rPr>
+          <w:highlight w:val="white"/>
+        </w:rPr>
+        <w:t>.g.</w:t>
+      </w:r>
+      <w:r>
+        <w:rPr>
+          <w:highlight w:val="white"/>
+        </w:rPr>
+        <w:t xml:space="preserve"> 2016</w:t>
+      </w:r>
+      <w:r>
+        <w:rPr>
+          <w:highlight w:val="white"/>
+        </w:rPr>
+        <w:t>/03/24</w:t>
+      </w:r>
+      <w:r>
+        <w:rPr>
+          <w:highlight w:val="white"/>
+        </w:rPr>
+        <w:t xml:space="preserve"> or 2016-03-24</w:t>
+      </w:r>
+      <w:r>
+        <w:rPr>
+          <w:highlight w:val="white"/>
+        </w:rPr>
+        <w:t xml:space="preserve">). This function </w:t>
+      </w:r>
+      <w:r>
+        <w:rPr>
+          <w:highlight w:val="white"/>
+        </w:rPr>
+        <w:t>does</w:t>
+      </w:r>
+      <w:r>
+        <w:rPr>
+          <w:highlight w:val="white"/>
+        </w:rPr>
+        <w:t xml:space="preserve"> not prompt </w:t>
+      </w:r>
+      <w:r>
+        <w:rPr>
+          <w:highlight w:val="white"/>
+        </w:rPr>
+        <w:t>the user</w:t>
+      </w:r>
+      <w:r>
+        <w:rPr>
+          <w:highlight w:val="white"/>
+        </w:rPr>
+        <w:t>. If</w:t>
+      </w:r>
+      <w:r>
+        <w:rPr>
+          <w:highlight w:val="white"/>
+        </w:rPr>
+        <w:t xml:space="preserve"> </w:t>
       </w:r>
       <w:proofErr w:type="spellStart"/>
       <w:r>
@@ -5668,69 +5866,37 @@
         <w:rPr>
           <w:highlight w:val="white"/>
         </w:rPr>
-        <w:t xml:space="preserve">fails at any point (if </w:t>
-      </w:r>
-      <w:proofErr w:type="spellStart"/>
-      <w:r>
-        <w:rPr>
-          <w:rFonts w:ascii="Consolas" w:hAnsi="Consolas" w:cs="Consolas"/>
-          <w:b/>
-          <w:color w:val="000000"/>
-          <w:sz w:val="22"/>
-          <w:highlight w:val="white"/>
-        </w:rPr>
-        <w:t>istr</w:t>
-      </w:r>
-      <w:proofErr w:type="spellEnd"/>
-      <w:r>
-        <w:rPr>
-          <w:highlight w:val="white"/>
-        </w:rPr>
-        <w:t xml:space="preserve"> fails, the function </w:t>
-      </w:r>
-      <w:proofErr w:type="spellStart"/>
-      <w:r>
-        <w:rPr>
-          <w:rFonts w:ascii="Consolas" w:hAnsi="Consolas" w:cs="Consolas"/>
-          <w:b/>
-          <w:color w:val="000000"/>
-          <w:sz w:val="22"/>
-          <w:highlight w:val="white"/>
-        </w:rPr>
-        <w:t>istr.fail</w:t>
-      </w:r>
-      <w:proofErr w:type="spellEnd"/>
-      <w:r>
-        <w:rPr>
-          <w:rFonts w:ascii="Consolas" w:hAnsi="Consolas" w:cs="Consolas"/>
-          <w:b/>
-          <w:color w:val="000000"/>
-          <w:sz w:val="22"/>
-          <w:highlight w:val="white"/>
-        </w:rPr>
-        <w:t>()</w:t>
-      </w:r>
-      <w:r>
-        <w:rPr>
-          <w:highlight w:val="white"/>
-        </w:rPr>
-        <w:t xml:space="preserve"> returns </w:t>
-      </w:r>
-      <w:r>
-        <w:rPr>
-          <w:rFonts w:ascii="Consolas" w:hAnsi="Consolas" w:cs="Consolas"/>
-          <w:b/>
-          <w:color w:val="000000"/>
-          <w:sz w:val="22"/>
-          <w:highlight w:val="white"/>
-        </w:rPr>
-        <w:t>true</w:t>
-      </w:r>
-      <w:r>
-        <w:rPr>
-          <w:highlight w:val="white"/>
-        </w:rPr>
-        <w:t>), this function sets the error state</w:t>
+        <w:t xml:space="preserve">fails at any point, </w:t>
+      </w:r>
+      <w:r>
+        <w:rPr>
+          <w:highlight w:val="white"/>
+        </w:rPr>
+        <w:t>this function</w:t>
+      </w:r>
+      <w:r>
+        <w:rPr>
+          <w:highlight w:val="white"/>
+        </w:rPr>
+        <w:t xml:space="preserve"> set</w:t>
+      </w:r>
+      <w:r>
+        <w:rPr>
+          <w:highlight w:val="white"/>
+        </w:rPr>
+        <w:t>s</w:t>
+      </w:r>
+      <w:r>
+        <w:rPr>
+          <w:highlight w:val="white"/>
+        </w:rPr>
+        <w:t xml:space="preserve"> the</w:t>
+      </w:r>
+      <w:r>
+        <w:rPr>
+          <w:highlight w:val="white"/>
+        </w:rPr>
+        <w:t xml:space="preserve"> error state</w:t>
       </w:r>
       <w:r>
         <w:rPr>
@@ -5779,7 +5945,19 @@
         <w:rPr>
           <w:highlight w:val="white"/>
         </w:rPr>
-        <w:t>and does NOT clear</w:t>
+        <w:t xml:space="preserve">and </w:t>
+      </w:r>
+      <w:r>
+        <w:rPr>
+          <w:highlight w:val="white"/>
+        </w:rPr>
+        <w:t>does</w:t>
+      </w:r>
+      <w:r>
+        <w:rPr>
+          <w:highlight w:val="white"/>
+        </w:rPr>
+        <w:t xml:space="preserve"> NOT clear</w:t>
       </w:r>
       <w:r>
         <w:rPr>
@@ -5806,118 +5984,238 @@
         <w:rPr>
           <w:highlight w:val="white"/>
         </w:rPr>
+        <w:t>.</w:t>
+      </w:r>
+      <w:r>
+        <w:rPr>
+          <w:highlight w:val="white"/>
+        </w:rPr>
+        <w:t xml:space="preserve"> If </w:t>
+      </w:r>
+      <w:proofErr w:type="spellStart"/>
+      <w:r>
+        <w:rPr>
+          <w:rFonts w:ascii="Consolas" w:hAnsi="Consolas" w:cs="Consolas"/>
+          <w:b/>
+          <w:color w:val="000000"/>
+          <w:sz w:val="22"/>
+          <w:highlight w:val="white"/>
+        </w:rPr>
+        <w:t>istr</w:t>
+      </w:r>
+      <w:proofErr w:type="spellEnd"/>
+      <w:r>
+        <w:rPr>
+          <w:highlight w:val="white"/>
+        </w:rPr>
+        <w:t xml:space="preserve"> has failed, a call to </w:t>
+      </w:r>
+      <w:proofErr w:type="spellStart"/>
+      <w:proofErr w:type="gramStart"/>
+      <w:r>
+        <w:rPr>
+          <w:rFonts w:ascii="Consolas" w:hAnsi="Consolas" w:cs="Consolas"/>
+          <w:b/>
+          <w:color w:val="000000"/>
+          <w:sz w:val="22"/>
+          <w:highlight w:val="white"/>
+        </w:rPr>
+        <w:t>istr.fail</w:t>
+      </w:r>
+      <w:proofErr w:type="spellEnd"/>
+      <w:r>
+        <w:rPr>
+          <w:rFonts w:ascii="Consolas" w:hAnsi="Consolas" w:cs="Consolas"/>
+          <w:b/>
+          <w:color w:val="000000"/>
+          <w:sz w:val="22"/>
+          <w:highlight w:val="white"/>
+        </w:rPr>
+        <w:t>(</w:t>
+      </w:r>
+      <w:proofErr w:type="gramEnd"/>
+      <w:r>
+        <w:rPr>
+          <w:rFonts w:ascii="Consolas" w:hAnsi="Consolas" w:cs="Consolas"/>
+          <w:b/>
+          <w:color w:val="000000"/>
+          <w:sz w:val="22"/>
+          <w:highlight w:val="white"/>
+        </w:rPr>
+        <w:t>)</w:t>
+      </w:r>
+      <w:r>
+        <w:rPr>
+          <w:highlight w:val="white"/>
+        </w:rPr>
+        <w:t xml:space="preserve"> returns true.</w:t>
+      </w:r>
+      <w:r>
+        <w:rPr>
+          <w:highlight w:val="white"/>
+        </w:rPr>
+        <w:t xml:space="preserve"> I</w:t>
+      </w:r>
+      <w:r>
+        <w:rPr>
+          <w:highlight w:val="white"/>
+        </w:rPr>
+        <w:t xml:space="preserve">f </w:t>
+      </w:r>
+      <w:r>
+        <w:rPr>
+          <w:highlight w:val="white"/>
+        </w:rPr>
+        <w:t xml:space="preserve">your </w:t>
+      </w:r>
+      <w:proofErr w:type="gramStart"/>
+      <w:r>
+        <w:rPr>
+          <w:rFonts w:ascii="Consolas" w:hAnsi="Consolas" w:cs="Consolas"/>
+          <w:b/>
+          <w:color w:val="000000"/>
+          <w:sz w:val="22"/>
+          <w:highlight w:val="white"/>
+        </w:rPr>
+        <w:t>read(</w:t>
+      </w:r>
+      <w:proofErr w:type="gramEnd"/>
+      <w:r>
+        <w:rPr>
+          <w:rFonts w:ascii="Consolas" w:hAnsi="Consolas" w:cs="Consolas"/>
+          <w:b/>
+          <w:color w:val="000000"/>
+          <w:sz w:val="22"/>
+          <w:highlight w:val="white"/>
+        </w:rPr>
+        <w:t>)</w:t>
+      </w:r>
+      <w:r>
+        <w:rPr>
+          <w:highlight w:val="white"/>
+        </w:rPr>
+        <w:t xml:space="preserve"> function reads the</w:t>
+      </w:r>
+      <w:r>
+        <w:rPr>
+          <w:highlight w:val="white"/>
+        </w:rPr>
+        <w:t xml:space="preserve"> numbers</w:t>
+      </w:r>
+      <w:r>
+        <w:rPr>
+          <w:highlight w:val="white"/>
+        </w:rPr>
+        <w:t xml:space="preserve"> </w:t>
+      </w:r>
+      <w:r>
+        <w:rPr>
+          <w:highlight w:val="white"/>
+        </w:rPr>
+        <w:t>successfully</w:t>
+      </w:r>
+      <w:r>
+        <w:rPr>
+          <w:highlight w:val="white"/>
+        </w:rPr>
+        <w:t xml:space="preserve">, </w:t>
+      </w:r>
+      <w:r>
+        <w:rPr>
+          <w:highlight w:val="white"/>
+        </w:rPr>
+        <w:t>Regardless</w:t>
+      </w:r>
+      <w:r>
+        <w:rPr>
+          <w:highlight w:val="white"/>
+        </w:rPr>
+        <w:t xml:space="preserve"> of </w:t>
+      </w:r>
+      <w:r>
+        <w:rPr>
+          <w:highlight w:val="white"/>
+        </w:rPr>
+        <w:t>the result of this input</w:t>
+      </w:r>
+      <w:r>
+        <w:rPr>
+          <w:highlight w:val="white"/>
+        </w:rPr>
+        <w:t xml:space="preserve"> process, </w:t>
+      </w:r>
+      <w:r>
+        <w:rPr>
+          <w:highlight w:val="white"/>
+        </w:rPr>
+        <w:t>this function</w:t>
+      </w:r>
+      <w:r>
+        <w:rPr>
+          <w:highlight w:val="white"/>
+        </w:rPr>
+        <w:t xml:space="preserve"> return</w:t>
+      </w:r>
+      <w:r>
+        <w:rPr>
+          <w:highlight w:val="white"/>
+        </w:rPr>
+        <w:t>s a reference to</w:t>
+      </w:r>
+      <w:r>
+        <w:rPr>
+          <w:highlight w:val="white"/>
+        </w:rPr>
+        <w:t xml:space="preserve"> the </w:t>
+      </w:r>
+      <w:proofErr w:type="spellStart"/>
+      <w:r>
+        <w:rPr>
+          <w:rFonts w:ascii="Consolas" w:hAnsi="Consolas"/>
+          <w:b/>
+          <w:sz w:val="22"/>
+          <w:highlight w:val="white"/>
+        </w:rPr>
+        <w:t>std</w:t>
+      </w:r>
+      <w:proofErr w:type="spellEnd"/>
+      <w:r>
+        <w:rPr>
+          <w:rFonts w:ascii="Consolas" w:hAnsi="Consolas"/>
+          <w:b/>
+          <w:sz w:val="22"/>
+          <w:highlight w:val="white"/>
+        </w:rPr>
+        <w:t>::</w:t>
+      </w:r>
+      <w:proofErr w:type="spellStart"/>
+      <w:r>
+        <w:rPr>
+          <w:rFonts w:ascii="Consolas" w:hAnsi="Consolas"/>
+          <w:b/>
+          <w:sz w:val="22"/>
+          <w:highlight w:val="white"/>
+        </w:rPr>
+        <w:t>istream</w:t>
+      </w:r>
+      <w:proofErr w:type="spellEnd"/>
+      <w:r>
+        <w:rPr>
+          <w:highlight w:val="white"/>
+        </w:rPr>
+        <w:t xml:space="preserve"> </w:t>
+      </w:r>
+      <w:r>
+        <w:rPr>
+          <w:highlight w:val="white"/>
+        </w:rPr>
+        <w:t>object</w:t>
+      </w:r>
+      <w:r>
+        <w:rPr>
+          <w:highlight w:val="white"/>
+        </w:rPr>
         <w:t xml:space="preserve">. </w:t>
-      </w:r>
-    </w:p>
-    <w:p>
-      <w:pPr>
-        <w:pStyle w:val="ListParagraph"/>
-        <w:numPr>
-          <w:ilvl w:val="0"/>
-          <w:numId w:val="24"/>
-        </w:numPr>
-        <w:autoSpaceDE w:val="0"/>
-        <w:autoSpaceDN w:val="0"/>
-        <w:adjustRightInd w:val="0"/>
-        <w:spacing w:after="0" w:line="240" w:lineRule="auto"/>
-        <w:rPr>
-          <w:highlight w:val="white"/>
-        </w:rPr>
-      </w:pPr>
-      <w:r>
-        <w:rPr>
-          <w:highlight w:val="white"/>
-        </w:rPr>
-        <w:t xml:space="preserve">If your </w:t>
-      </w:r>
-      <w:r>
-        <w:rPr>
-          <w:rFonts w:ascii="Consolas" w:hAnsi="Consolas" w:cs="Consolas"/>
-          <w:b/>
-          <w:color w:val="000000"/>
-          <w:sz w:val="22"/>
-          <w:highlight w:val="white"/>
-        </w:rPr>
-        <w:t>read()</w:t>
-      </w:r>
-      <w:r>
-        <w:rPr>
-          <w:highlight w:val="white"/>
-        </w:rPr>
-        <w:t xml:space="preserve"> function reads the numbers successfully, and the read values are valid, it stores them into the instance variables. Otherwise, your function does not change the current object. </w:t>
-      </w:r>
-    </w:p>
-    <w:p>
-      <w:pPr>
-        <w:pStyle w:val="ListParagraph"/>
-        <w:numPr>
-          <w:ilvl w:val="0"/>
-          <w:numId w:val="24"/>
-        </w:numPr>
-        <w:autoSpaceDE w:val="0"/>
-        <w:autoSpaceDN w:val="0"/>
-        <w:adjustRightInd w:val="0"/>
-        <w:spacing w:after="0" w:line="240" w:lineRule="auto"/>
-        <w:rPr>
-          <w:highlight w:val="white"/>
-        </w:rPr>
-      </w:pPr>
-      <w:r>
-        <w:rPr>
-          <w:highlight w:val="white"/>
-        </w:rPr>
-        <w:t>Regardless of the res</w:t>
-      </w:r>
-      <w:bookmarkStart w:id="0" w:name="_GoBack"/>
-      <w:bookmarkEnd w:id="0"/>
-      <w:r>
-        <w:rPr>
-          <w:highlight w:val="white"/>
-        </w:rPr>
-        <w:t xml:space="preserve">ult of the input process, your function returns a reference to the </w:t>
-      </w:r>
-      <w:proofErr w:type="spellStart"/>
-      <w:r>
-        <w:rPr>
-          <w:rFonts w:ascii="Consolas" w:hAnsi="Consolas"/>
-          <w:b/>
-          <w:sz w:val="22"/>
-          <w:highlight w:val="white"/>
-        </w:rPr>
-        <w:t>std</w:t>
-      </w:r>
-      <w:proofErr w:type="spellEnd"/>
-      <w:r>
-        <w:rPr>
-          <w:rFonts w:ascii="Consolas" w:hAnsi="Consolas"/>
-          <w:b/>
-          <w:sz w:val="22"/>
-          <w:highlight w:val="white"/>
-        </w:rPr>
-        <w:t>::</w:t>
-      </w:r>
-      <w:proofErr w:type="spellStart"/>
-      <w:r>
-        <w:rPr>
-          <w:rFonts w:ascii="Consolas" w:hAnsi="Consolas"/>
-          <w:b/>
-          <w:sz w:val="22"/>
-          <w:highlight w:val="white"/>
-        </w:rPr>
-        <w:t>istream</w:t>
-      </w:r>
-      <w:proofErr w:type="spellEnd"/>
-      <w:r>
-        <w:rPr>
-          <w:highlight w:val="white"/>
-        </w:rPr>
-        <w:t xml:space="preserve"> object.</w:t>
-      </w:r>
-      <w:r>
-        <w:rPr>
-          <w:highlight w:val="white"/>
-        </w:rPr>
-        <w:t xml:space="preserve"> </w:t>
       </w:r>
     </w:p>
     <w:p>
@@ -7080,7 +7378,6 @@
           <w:szCs w:val="24"/>
           <w:lang w:eastAsia="en-CA"/>
         </w:rPr>
-        <w:lastRenderedPageBreak/>
         <w:br/>
       </w:r>
       <w:r>
@@ -7149,6 +7446,7 @@
           <w:szCs w:val="24"/>
           <w:lang w:eastAsia="en-CA"/>
         </w:rPr>
+        <w:lastRenderedPageBreak/>
         <w:t>and</w:t>
       </w:r>
       <w:proofErr w:type="gramEnd"/>
@@ -7295,7 +7593,7 @@
           <w:rPr>
             <w:noProof/>
           </w:rPr>
-          <w:t>6</w:t>
+          <w:t>4</w:t>
         </w:r>
         <w:r>
           <w:rPr>
@@ -8827,155 +9125,6 @@
     </w:lvl>
   </w:abstractNum>
   <w:abstractNum w:abstractNumId="14" w15:restartNumberingAfterBreak="0">
-    <w:nsid w:val="6E434ACD"/>
-    <w:multiLevelType w:val="multilevel"/>
-    <w:tmpl w:val="9D762E0C"/>
-    <w:lvl w:ilvl="0">
-      <w:start w:val="1"/>
-      <w:numFmt w:val="bullet"/>
-      <w:lvlText w:val=""/>
-      <w:lvlJc w:val="left"/>
-      <w:pPr>
-        <w:tabs>
-          <w:tab w:val="num" w:pos="720"/>
-        </w:tabs>
-        <w:ind w:left="720" w:hanging="360"/>
-      </w:pPr>
-      <w:rPr>
-        <w:rFonts w:ascii="Symbol" w:hAnsi="Symbol" w:hint="default"/>
-        <w:sz w:val="20"/>
-      </w:rPr>
-    </w:lvl>
-    <w:lvl w:ilvl="1">
-      <w:start w:val="1"/>
-      <w:numFmt w:val="bullet"/>
-      <w:lvlText w:val="o"/>
-      <w:lvlJc w:val="left"/>
-      <w:pPr>
-        <w:tabs>
-          <w:tab w:val="num" w:pos="1440"/>
-        </w:tabs>
-        <w:ind w:left="1440" w:hanging="360"/>
-      </w:pPr>
-      <w:rPr>
-        <w:rFonts w:ascii="Courier New" w:hAnsi="Courier New" w:cs="Times New Roman" w:hint="default"/>
-        <w:sz w:val="20"/>
-      </w:rPr>
-    </w:lvl>
-    <w:lvl w:ilvl="2">
-      <w:start w:val="1"/>
-      <w:numFmt w:val="bullet"/>
-      <w:lvlText w:val=""/>
-      <w:lvlJc w:val="left"/>
-      <w:pPr>
-        <w:tabs>
-          <w:tab w:val="num" w:pos="2160"/>
-        </w:tabs>
-        <w:ind w:left="2160" w:hanging="360"/>
-      </w:pPr>
-      <w:rPr>
-        <w:rFonts w:ascii="Wingdings" w:hAnsi="Wingdings" w:hint="default"/>
-        <w:sz w:val="20"/>
-      </w:rPr>
-    </w:lvl>
-    <w:lvl w:ilvl="3">
-      <w:start w:val="1"/>
-      <w:numFmt w:val="bullet"/>
-      <w:lvlText w:val=""/>
-      <w:lvlJc w:val="left"/>
-      <w:pPr>
-        <w:tabs>
-          <w:tab w:val="num" w:pos="2880"/>
-        </w:tabs>
-        <w:ind w:left="2880" w:hanging="360"/>
-      </w:pPr>
-      <w:rPr>
-        <w:rFonts w:ascii="Wingdings" w:hAnsi="Wingdings" w:hint="default"/>
-        <w:sz w:val="20"/>
-      </w:rPr>
-    </w:lvl>
-    <w:lvl w:ilvl="4">
-      <w:start w:val="1"/>
-      <w:numFmt w:val="bullet"/>
-      <w:lvlText w:val=""/>
-      <w:lvlJc w:val="left"/>
-      <w:pPr>
-        <w:tabs>
-          <w:tab w:val="num" w:pos="3600"/>
-        </w:tabs>
-        <w:ind w:left="3600" w:hanging="360"/>
-      </w:pPr>
-      <w:rPr>
-        <w:rFonts w:ascii="Wingdings" w:hAnsi="Wingdings" w:hint="default"/>
-        <w:sz w:val="20"/>
-      </w:rPr>
-    </w:lvl>
-    <w:lvl w:ilvl="5">
-      <w:start w:val="1"/>
-      <w:numFmt w:val="bullet"/>
-      <w:lvlText w:val=""/>
-      <w:lvlJc w:val="left"/>
-      <w:pPr>
-        <w:tabs>
-          <w:tab w:val="num" w:pos="4320"/>
-        </w:tabs>
-        <w:ind w:left="4320" w:hanging="360"/>
-      </w:pPr>
-      <w:rPr>
-        <w:rFonts w:ascii="Wingdings" w:hAnsi="Wingdings" w:hint="default"/>
-        <w:sz w:val="20"/>
-      </w:rPr>
-    </w:lvl>
-    <w:lvl w:ilvl="6">
-      <w:start w:val="1"/>
-      <w:numFmt w:val="bullet"/>
-      <w:lvlText w:val=""/>
-      <w:lvlJc w:val="left"/>
-      <w:pPr>
-        <w:tabs>
-          <w:tab w:val="num" w:pos="5040"/>
-        </w:tabs>
-        <w:ind w:left="5040" w:hanging="360"/>
-      </w:pPr>
-      <w:rPr>
-        <w:rFonts w:ascii="Wingdings" w:hAnsi="Wingdings" w:hint="default"/>
-        <w:sz w:val="20"/>
-      </w:rPr>
-    </w:lvl>
-    <w:lvl w:ilvl="7">
-      <w:start w:val="1"/>
-      <w:numFmt w:val="bullet"/>
-      <w:lvlText w:val=""/>
-      <w:lvlJc w:val="left"/>
-      <w:pPr>
-        <w:tabs>
-          <w:tab w:val="num" w:pos="5760"/>
-        </w:tabs>
-        <w:ind w:left="5760" w:hanging="360"/>
-      </w:pPr>
-      <w:rPr>
-        <w:rFonts w:ascii="Wingdings" w:hAnsi="Wingdings" w:hint="default"/>
-        <w:sz w:val="20"/>
-      </w:rPr>
-    </w:lvl>
-    <w:lvl w:ilvl="8">
-      <w:start w:val="1"/>
-      <w:numFmt w:val="bullet"/>
-      <w:lvlText w:val=""/>
-      <w:lvlJc w:val="left"/>
-      <w:pPr>
-        <w:tabs>
-          <w:tab w:val="num" w:pos="6480"/>
-        </w:tabs>
-        <w:ind w:left="6480" w:hanging="360"/>
-      </w:pPr>
-      <w:rPr>
-        <w:rFonts w:ascii="Wingdings" w:hAnsi="Wingdings" w:hint="default"/>
-        <w:sz w:val="20"/>
-      </w:rPr>
-    </w:lvl>
-  </w:abstractNum>
-  <w:abstractNum w:abstractNumId="15" w15:restartNumberingAfterBreak="0">
     <w:nsid w:val="73A55E4C"/>
     <w:multiLevelType w:val="hybridMultilevel"/>
     <w:tmpl w:val="BC64CD12"/>
@@ -9088,7 +9237,7 @@
       </w:rPr>
     </w:lvl>
   </w:abstractNum>
-  <w:abstractNum w:abstractNumId="16" w15:restartNumberingAfterBreak="0">
+  <w:abstractNum w:abstractNumId="15" w15:restartNumberingAfterBreak="0">
     <w:nsid w:val="7561540E"/>
     <w:multiLevelType w:val="hybridMultilevel"/>
     <w:tmpl w:val="D5AA6E2C"/>
@@ -9201,7 +9350,7 @@
       </w:rPr>
     </w:lvl>
   </w:abstractNum>
-  <w:abstractNum w:abstractNumId="17" w15:restartNumberingAfterBreak="0">
+  <w:abstractNum w:abstractNumId="16" w15:restartNumberingAfterBreak="0">
     <w:nsid w:val="77D61B8F"/>
     <w:multiLevelType w:val="hybridMultilevel"/>
     <w:tmpl w:val="FB660690"/>
@@ -9314,7 +9463,7 @@
       </w:rPr>
     </w:lvl>
   </w:abstractNum>
-  <w:abstractNum w:abstractNumId="18" w15:restartNumberingAfterBreak="0">
+  <w:abstractNum w:abstractNumId="17" w15:restartNumberingAfterBreak="0">
     <w:nsid w:val="7DB908F5"/>
     <w:multiLevelType w:val="hybridMultilevel"/>
     <w:tmpl w:val="B240D954"/>
@@ -9427,7 +9576,7 @@
       </w:rPr>
     </w:lvl>
   </w:abstractNum>
-  <w:abstractNum w:abstractNumId="19" w15:restartNumberingAfterBreak="0">
+  <w:abstractNum w:abstractNumId="18" w15:restartNumberingAfterBreak="0">
     <w:nsid w:val="7F357868"/>
     <w:multiLevelType w:val="hybridMultilevel"/>
     <w:tmpl w:val="C0089B7A"/>
@@ -9552,13 +9701,13 @@
     <w:abstractNumId w:val="6"/>
   </w:num>
   <w:num w:numId="5">
-    <w:abstractNumId w:val="15"/>
+    <w:abstractNumId w:val="14"/>
   </w:num>
   <w:num w:numId="6">
     <w:abstractNumId w:val="11"/>
   </w:num>
   <w:num w:numId="7">
-    <w:abstractNumId w:val="16"/>
+    <w:abstractNumId w:val="15"/>
   </w:num>
   <w:num w:numId="8">
     <w:abstractNumId w:val="3"/>
@@ -9567,10 +9716,10 @@
     <w:abstractNumId w:val="2"/>
   </w:num>
   <w:num w:numId="10">
-    <w:abstractNumId w:val="17"/>
+    <w:abstractNumId w:val="16"/>
   </w:num>
   <w:num w:numId="11">
-    <w:abstractNumId w:val="18"/>
+    <w:abstractNumId w:val="17"/>
   </w:num>
   <w:num w:numId="12">
     <w:abstractNumId w:val="5"/>
@@ -9585,13 +9734,13 @@
     <w:abstractNumId w:val="1"/>
   </w:num>
   <w:num w:numId="16">
-    <w:abstractNumId w:val="17"/>
+    <w:abstractNumId w:val="16"/>
   </w:num>
   <w:num w:numId="17">
     <w:abstractNumId w:val="10"/>
   </w:num>
   <w:num w:numId="18">
-    <w:abstractNumId w:val="19"/>
+    <w:abstractNumId w:val="18"/>
   </w:num>
   <w:num w:numId="19">
     <w:abstractNumId w:val="13"/>
@@ -9634,9 +9783,6 @@
   </w:num>
   <w:num w:numId="23">
     <w:abstractNumId w:val="12"/>
-  </w:num>
-  <w:num w:numId="24">
-    <w:abstractNumId w:val="14"/>
   </w:num>
 </w:numbering>
 </file>
@@ -10788,7 +10934,7 @@
 </file>
 
 <file path=customXml/itemProps1.xml><?xml version="1.0" encoding="utf-8"?>
-<ds:datastoreItem xmlns:ds="http://schemas.openxmlformats.org/officeDocument/2006/customXml" ds:itemID="{A4A27C9B-F2AD-49C4-B319-FD9E119C9A8E}">
+<ds:datastoreItem xmlns:ds="http://schemas.openxmlformats.org/officeDocument/2006/customXml" ds:itemID="{25AD69F3-56B1-4862-AC31-BD22C9FC50E3}">
   <ds:schemaRefs>
     <ds:schemaRef ds:uri="http://schemas.openxmlformats.org/officeDocument/2006/bibliography"/>
   </ds:schemaRefs>

</xml_diff>